<commit_message>
Adjusted the written assignment since it was giving the wrong explanation of parameters and arguments and adjusted the global vs local variables scopes
</commit_message>
<xml_diff>
--- a/Lab3_The_Thing-a-ma-Jig/Ahmed_Lab 3 The Thing-a-ma-Jig.docx
+++ b/Lab3_The_Thing-a-ma-Jig/Ahmed_Lab 3 The Thing-a-ma-Jig.docx
@@ -193,6 +193,7 @@
         </w:rPr>
         <w:t xml:space="preserve"> = </w:t>
       </w:r>
+      <w:proofErr w:type="gramStart"/>
       <w:r>
         <w:rPr>
           <w:rFonts w:ascii="Consolas" w:eastAsia="Times New Roman" w:hAnsi="Consolas" w:cs="Times New Roman"/>
@@ -211,6 +212,7 @@
         </w:rPr>
         <w:t>;</w:t>
       </w:r>
+      <w:proofErr w:type="gramEnd"/>
     </w:p>
     <w:p>
       <w:pPr>
@@ -334,6 +336,7 @@
         </w:rPr>
         <w:t>"clunk"</w:t>
       </w:r>
+      <w:proofErr w:type="gramStart"/>
       <w:r>
         <w:rPr>
           <w:rFonts w:ascii="Consolas" w:eastAsia="Times New Roman" w:hAnsi="Consolas" w:cs="Times New Roman"/>
@@ -343,6 +346,7 @@
         </w:rPr>
         <w:t>);</w:t>
       </w:r>
+      <w:proofErr w:type="gramEnd"/>
     </w:p>
     <w:p>
       <w:pPr>
@@ -400,6 +404,7 @@
         </w:rPr>
         <w:t xml:space="preserve"> - </w:t>
       </w:r>
+      <w:proofErr w:type="gramStart"/>
       <w:r>
         <w:rPr>
           <w:rFonts w:ascii="Consolas" w:eastAsia="Times New Roman" w:hAnsi="Consolas" w:cs="Times New Roman"/>
@@ -418,6 +423,7 @@
         </w:rPr>
         <w:t>;</w:t>
       </w:r>
+      <w:proofErr w:type="gramEnd"/>
     </w:p>
     <w:p>
       <w:pPr>
@@ -592,6 +598,7 @@
         </w:rPr>
         <w:t xml:space="preserve"> = </w:t>
       </w:r>
+      <w:proofErr w:type="gramStart"/>
       <w:r>
         <w:rPr>
           <w:rFonts w:ascii="Consolas" w:eastAsia="Times New Roman" w:hAnsi="Consolas" w:cs="Times New Roman"/>
@@ -610,6 +617,7 @@
         </w:rPr>
         <w:t>;</w:t>
       </w:r>
+      <w:proofErr w:type="gramEnd"/>
     </w:p>
     <w:p>
       <w:pPr>
@@ -649,6 +657,7 @@
         </w:rPr>
         <w:t xml:space="preserve"> = </w:t>
       </w:r>
+      <w:proofErr w:type="gramStart"/>
       <w:r>
         <w:rPr>
           <w:rFonts w:ascii="Consolas" w:eastAsia="Times New Roman" w:hAnsi="Consolas" w:cs="Times New Roman"/>
@@ -667,6 +676,7 @@
         </w:rPr>
         <w:t>;</w:t>
       </w:r>
+      <w:proofErr w:type="gramEnd"/>
     </w:p>
     <w:p>
       <w:pPr>
@@ -790,6 +800,7 @@
         </w:rPr>
         <w:t>"clank"</w:t>
       </w:r>
+      <w:proofErr w:type="gramStart"/>
       <w:r>
         <w:rPr>
           <w:rFonts w:ascii="Consolas" w:eastAsia="Times New Roman" w:hAnsi="Consolas" w:cs="Times New Roman"/>
@@ -799,6 +810,7 @@
         </w:rPr>
         <w:t>);</w:t>
       </w:r>
+      <w:proofErr w:type="gramEnd"/>
     </w:p>
     <w:p>
       <w:pPr>
@@ -940,6 +952,7 @@
         </w:rPr>
         <w:t>"thunk"</w:t>
       </w:r>
+      <w:proofErr w:type="gramStart"/>
       <w:r>
         <w:rPr>
           <w:rFonts w:ascii="Consolas" w:eastAsia="Times New Roman" w:hAnsi="Consolas" w:cs="Times New Roman"/>
@@ -949,6 +962,7 @@
         </w:rPr>
         <w:t>);</w:t>
       </w:r>
+      <w:proofErr w:type="gramEnd"/>
     </w:p>
     <w:p>
       <w:pPr>
@@ -1120,6 +1134,7 @@
         </w:rPr>
         <w:t xml:space="preserve"> * </w:t>
       </w:r>
+      <w:proofErr w:type="gramStart"/>
       <w:r>
         <w:rPr>
           <w:rFonts w:ascii="Consolas" w:eastAsia="Times New Roman" w:hAnsi="Consolas" w:cs="Times New Roman"/>
@@ -1138,6 +1153,7 @@
         </w:rPr>
         <w:t>;</w:t>
       </w:r>
+      <w:proofErr w:type="gramEnd"/>
     </w:p>
     <w:p>
       <w:pPr>
@@ -1195,6 +1211,7 @@
         </w:rPr>
         <w:t xml:space="preserve"> - </w:t>
       </w:r>
+      <w:proofErr w:type="gramStart"/>
       <w:r>
         <w:rPr>
           <w:rFonts w:ascii="Consolas" w:eastAsia="Times New Roman" w:hAnsi="Consolas" w:cs="Times New Roman"/>
@@ -1213,6 +1230,7 @@
         </w:rPr>
         <w:t>;</w:t>
       </w:r>
+      <w:proofErr w:type="gramEnd"/>
     </w:p>
     <w:p>
       <w:pPr>
@@ -1282,6 +1300,7 @@
         </w:rPr>
         <w:t>facky</w:t>
       </w:r>
+      <w:proofErr w:type="gramStart"/>
       <w:r>
         <w:rPr>
           <w:rFonts w:ascii="Consolas" w:eastAsia="Times New Roman" w:hAnsi="Consolas" w:cs="Times New Roman"/>
@@ -1291,6 +1310,7 @@
         </w:rPr>
         <w:t>);</w:t>
       </w:r>
+      <w:proofErr w:type="gramEnd"/>
     </w:p>
     <w:p>
       <w:pPr>
@@ -1486,6 +1506,7 @@
         </w:rPr>
         <w:t>output</w:t>
       </w:r>
+      <w:proofErr w:type="gramStart"/>
       <w:r>
         <w:rPr>
           <w:rFonts w:ascii="Consolas" w:eastAsia="Times New Roman" w:hAnsi="Consolas" w:cs="Times New Roman"/>
@@ -1495,6 +1516,7 @@
         </w:rPr>
         <w:t>);</w:t>
       </w:r>
+      <w:proofErr w:type="gramEnd"/>
     </w:p>
     <w:p>
       <w:pPr>
@@ -1552,6 +1574,7 @@
         </w:rPr>
         <w:t xml:space="preserve"> + </w:t>
       </w:r>
+      <w:proofErr w:type="gramStart"/>
       <w:r>
         <w:rPr>
           <w:rFonts w:ascii="Consolas" w:eastAsia="Times New Roman" w:hAnsi="Consolas" w:cs="Times New Roman"/>
@@ -1570,6 +1593,7 @@
         </w:rPr>
         <w:t>;</w:t>
       </w:r>
+      <w:proofErr w:type="gramEnd"/>
     </w:p>
     <w:p>
       <w:pPr>
@@ -1648,6 +1672,7 @@
         </w:rPr>
         <w:t xml:space="preserve"> = </w:t>
       </w:r>
+      <w:proofErr w:type="gramStart"/>
       <w:r>
         <w:rPr>
           <w:rFonts w:ascii="Consolas" w:eastAsia="Times New Roman" w:hAnsi="Consolas" w:cs="Times New Roman"/>
@@ -1666,6 +1691,7 @@
         </w:rPr>
         <w:t>;</w:t>
       </w:r>
+      <w:proofErr w:type="gramEnd"/>
     </w:p>
     <w:p>
       <w:pPr>
@@ -1687,6 +1713,7 @@
         </w:rPr>
         <w:t xml:space="preserve">        </w:t>
       </w:r>
+      <w:proofErr w:type="gramStart"/>
       <w:r>
         <w:rPr>
           <w:rFonts w:ascii="Consolas" w:eastAsia="Times New Roman" w:hAnsi="Consolas" w:cs="Times New Roman"/>
@@ -1705,6 +1732,7 @@
         </w:rPr>
         <w:t>(</w:t>
       </w:r>
+      <w:proofErr w:type="gramEnd"/>
       <w:r>
         <w:rPr>
           <w:rFonts w:ascii="Consolas" w:eastAsia="Times New Roman" w:hAnsi="Consolas" w:cs="Times New Roman"/>
@@ -1789,6 +1817,7 @@
         </w:rPr>
         <w:t>clunkCounter</w:t>
       </w:r>
+      <w:proofErr w:type="gramStart"/>
       <w:r>
         <w:rPr>
           <w:rFonts w:ascii="Consolas" w:eastAsia="Times New Roman" w:hAnsi="Consolas" w:cs="Times New Roman"/>
@@ -1798,6 +1827,7 @@
         </w:rPr>
         <w:t>);</w:t>
       </w:r>
+      <w:proofErr w:type="gramEnd"/>
     </w:p>
     <w:p>
       <w:pPr>
@@ -1873,27 +1903,7 @@
           <w:szCs w:val="28"/>
           <w:u w:val="single"/>
         </w:rPr>
-        <w:t xml:space="preserve">Javascript code </w:t>
-      </w:r>
-      <w:r>
-        <w:rPr>
-          <w:b/>
-          <w:bCs/>
-          <w:sz w:val="28"/>
-          <w:szCs w:val="28"/>
-          <w:u w:val="single"/>
-        </w:rPr>
-        <w:t>explanation</w:t>
-      </w:r>
-      <w:r>
-        <w:rPr>
-          <w:b/>
-          <w:bCs/>
-          <w:sz w:val="28"/>
-          <w:szCs w:val="28"/>
-          <w:u w:val="single"/>
-        </w:rPr>
-        <w:t>:</w:t>
+        <w:t>Javascript code explanation:</w:t>
       </w:r>
     </w:p>
     <w:p>
@@ -1908,9 +1918,14 @@
     <w:p/>
     <w:p/>
     <w:p>
+      <w:proofErr w:type="gramStart"/>
       <w:r>
         <w:lastRenderedPageBreak/>
-        <w:t>So the diagram below, demonstrates the order of how the thingamajig program will be executed</w:t>
+        <w:t>So</w:t>
+      </w:r>
+      <w:proofErr w:type="gramEnd"/>
+      <w:r>
+        <w:t xml:space="preserve"> the diagram below, demonstrates the order of how the thingamajig program will be executed</w:t>
       </w:r>
       <w:r>
         <w:t>:</w:t>
@@ -1934,6 +1949,9 @@
     </w:p>
     <w:p>
       <w:r>
+        <w:rPr>
+          <w:noProof/>
+        </w:rPr>
         <w:drawing>
           <wp:inline distT="0" distB="0" distL="0" distR="0" wp14:anchorId="3E43C17A" wp14:editId="2BC3B596">
             <wp:extent cx="5943600" cy="4314825"/>
@@ -1984,7 +2002,21 @@
           <w:b/>
           <w:bCs/>
         </w:rPr>
-        <w:t xml:space="preserve">Code output when parameter value is </w:t>
+        <w:t xml:space="preserve">Code output when </w:t>
+      </w:r>
+      <w:r>
+        <w:rPr>
+          <w:b/>
+          <w:bCs/>
+        </w:rPr>
+        <w:t>argument</w:t>
+      </w:r>
+      <w:r>
+        <w:rPr>
+          <w:b/>
+          <w:bCs/>
+        </w:rPr>
+        <w:t xml:space="preserve"> value is </w:t>
       </w:r>
       <w:r>
         <w:rPr>
@@ -1998,8 +2030,17 @@
           <w:b/>
           <w:bCs/>
         </w:rPr>
-        <w:t xml:space="preserve"> to function thingamajig(</w:t>
-      </w:r>
+        <w:t xml:space="preserve"> to function </w:t>
+      </w:r>
+      <w:proofErr w:type="gramStart"/>
+      <w:r>
+        <w:rPr>
+          <w:b/>
+          <w:bCs/>
+        </w:rPr>
+        <w:t>thingamajig(</w:t>
+      </w:r>
+      <w:proofErr w:type="gramEnd"/>
       <w:r>
         <w:rPr>
           <w:b/>
@@ -2026,6 +2067,7 @@
         <w:rPr>
           <w:b/>
           <w:bCs/>
+          <w:noProof/>
         </w:rPr>
         <w:drawing>
           <wp:inline distT="0" distB="0" distL="0" distR="0" wp14:anchorId="44D60D5B" wp14:editId="00901699">
@@ -2091,7 +2133,21 @@
           <w:bCs/>
         </w:rPr>
         <w:lastRenderedPageBreak/>
-        <w:t xml:space="preserve">Code output when parameter value is </w:t>
+        <w:t xml:space="preserve">Code output when </w:t>
+      </w:r>
+      <w:r>
+        <w:rPr>
+          <w:b/>
+          <w:bCs/>
+        </w:rPr>
+        <w:t>argument</w:t>
+      </w:r>
+      <w:r>
+        <w:rPr>
+          <w:b/>
+          <w:bCs/>
+        </w:rPr>
+        <w:t xml:space="preserve"> value is </w:t>
       </w:r>
       <w:r>
         <w:rPr>
@@ -2105,8 +2161,17 @@
           <w:b/>
           <w:bCs/>
         </w:rPr>
-        <w:t xml:space="preserve"> to function thingamajig(</w:t>
-      </w:r>
+        <w:t xml:space="preserve"> to function </w:t>
+      </w:r>
+      <w:proofErr w:type="gramStart"/>
+      <w:r>
+        <w:rPr>
+          <w:b/>
+          <w:bCs/>
+        </w:rPr>
+        <w:t>thingamajig(</w:t>
+      </w:r>
+      <w:proofErr w:type="gramEnd"/>
       <w:r>
         <w:rPr>
           <w:b/>
@@ -2133,6 +2198,7 @@
         <w:rPr>
           <w:b/>
           <w:bCs/>
+          <w:noProof/>
         </w:rPr>
         <w:drawing>
           <wp:inline distT="0" distB="0" distL="0" distR="0" wp14:anchorId="7DAC56AE" wp14:editId="506CBC2F">
@@ -2205,7 +2271,21 @@
           <w:b/>
           <w:bCs/>
         </w:rPr>
-        <w:t xml:space="preserve">Code output when parameter value is </w:t>
+        <w:t xml:space="preserve">Code output when </w:t>
+      </w:r>
+      <w:r>
+        <w:rPr>
+          <w:b/>
+          <w:bCs/>
+        </w:rPr>
+        <w:t>argument</w:t>
+      </w:r>
+      <w:r>
+        <w:rPr>
+          <w:b/>
+          <w:bCs/>
+        </w:rPr>
+        <w:t xml:space="preserve"> value is </w:t>
       </w:r>
       <w:r>
         <w:rPr>
@@ -2219,8 +2299,17 @@
           <w:b/>
           <w:bCs/>
         </w:rPr>
-        <w:t xml:space="preserve"> to function thingamajig(</w:t>
-      </w:r>
+        <w:t xml:space="preserve"> to function </w:t>
+      </w:r>
+      <w:proofErr w:type="gramStart"/>
+      <w:r>
+        <w:rPr>
+          <w:b/>
+          <w:bCs/>
+        </w:rPr>
+        <w:t>thingamajig(</w:t>
+      </w:r>
+      <w:proofErr w:type="gramEnd"/>
       <w:r>
         <w:rPr>
           <w:b/>
@@ -2247,6 +2336,7 @@
         <w:rPr>
           <w:b/>
           <w:bCs/>
+          <w:noProof/>
         </w:rPr>
         <w:drawing>
           <wp:inline distT="0" distB="0" distL="0" distR="0" wp14:anchorId="429ECD61" wp14:editId="716BE887">
@@ -2319,7 +2409,21 @@
           <w:b/>
           <w:bCs/>
         </w:rPr>
-        <w:t xml:space="preserve">Code output when parameter value is </w:t>
+        <w:t xml:space="preserve">Code output when </w:t>
+      </w:r>
+      <w:r>
+        <w:rPr>
+          <w:b/>
+          <w:bCs/>
+        </w:rPr>
+        <w:t>argument</w:t>
+      </w:r>
+      <w:r>
+        <w:rPr>
+          <w:b/>
+          <w:bCs/>
+        </w:rPr>
+        <w:t xml:space="preserve"> value is </w:t>
       </w:r>
       <w:r>
         <w:rPr>
@@ -2333,8 +2437,17 @@
           <w:b/>
           <w:bCs/>
         </w:rPr>
-        <w:t xml:space="preserve"> to function thingamajig(</w:t>
-      </w:r>
+        <w:t xml:space="preserve"> to function </w:t>
+      </w:r>
+      <w:proofErr w:type="gramStart"/>
+      <w:r>
+        <w:rPr>
+          <w:b/>
+          <w:bCs/>
+        </w:rPr>
+        <w:t>thingamajig(</w:t>
+      </w:r>
+      <w:proofErr w:type="gramEnd"/>
       <w:r>
         <w:rPr>
           <w:b/>
@@ -2361,6 +2474,7 @@
         <w:rPr>
           <w:b/>
           <w:bCs/>
+          <w:noProof/>
         </w:rPr>
         <w:drawing>
           <wp:inline distT="0" distB="0" distL="0" distR="0" wp14:anchorId="0FF5D35E" wp14:editId="7BF5D00E">
@@ -2458,7 +2572,21 @@
           <w:bCs/>
         </w:rPr>
         <w:lastRenderedPageBreak/>
-        <w:t xml:space="preserve">Code output when parameter value is </w:t>
+        <w:t xml:space="preserve">Code output when </w:t>
+      </w:r>
+      <w:r>
+        <w:rPr>
+          <w:b/>
+          <w:bCs/>
+        </w:rPr>
+        <w:t>argument</w:t>
+      </w:r>
+      <w:r>
+        <w:rPr>
+          <w:b/>
+          <w:bCs/>
+        </w:rPr>
+        <w:t xml:space="preserve"> value is </w:t>
       </w:r>
       <w:r>
         <w:rPr>
@@ -2472,8 +2600,17 @@
           <w:b/>
           <w:bCs/>
         </w:rPr>
-        <w:t xml:space="preserve"> to function thingamajig(</w:t>
-      </w:r>
+        <w:t xml:space="preserve"> to function </w:t>
+      </w:r>
+      <w:proofErr w:type="gramStart"/>
+      <w:r>
+        <w:rPr>
+          <w:b/>
+          <w:bCs/>
+        </w:rPr>
+        <w:t>thingamajig(</w:t>
+      </w:r>
+      <w:proofErr w:type="gramEnd"/>
       <w:r>
         <w:rPr>
           <w:b/>
@@ -2500,6 +2637,7 @@
         <w:rPr>
           <w:b/>
           <w:bCs/>
+          <w:noProof/>
         </w:rPr>
         <w:drawing>
           <wp:inline distT="0" distB="0" distL="0" distR="0" wp14:anchorId="755BD4EA" wp14:editId="199E0BCC">
@@ -2572,7 +2710,21 @@
           <w:b/>
           <w:bCs/>
         </w:rPr>
-        <w:t xml:space="preserve">Code output when parameter value is </w:t>
+        <w:t xml:space="preserve">Code output when </w:t>
+      </w:r>
+      <w:r>
+        <w:rPr>
+          <w:b/>
+          <w:bCs/>
+        </w:rPr>
+        <w:t>argument</w:t>
+      </w:r>
+      <w:r>
+        <w:rPr>
+          <w:b/>
+          <w:bCs/>
+        </w:rPr>
+        <w:t xml:space="preserve"> value is </w:t>
       </w:r>
       <w:r>
         <w:rPr>
@@ -2586,8 +2738,17 @@
           <w:b/>
           <w:bCs/>
         </w:rPr>
-        <w:t xml:space="preserve"> to function thingamajig(</w:t>
-      </w:r>
+        <w:t xml:space="preserve"> to function </w:t>
+      </w:r>
+      <w:proofErr w:type="gramStart"/>
+      <w:r>
+        <w:rPr>
+          <w:b/>
+          <w:bCs/>
+        </w:rPr>
+        <w:t>thingamajig(</w:t>
+      </w:r>
+      <w:proofErr w:type="gramEnd"/>
       <w:r>
         <w:rPr>
           <w:b/>
@@ -2614,6 +2775,7 @@
         <w:rPr>
           <w:b/>
           <w:bCs/>
+          <w:noProof/>
         </w:rPr>
         <w:drawing>
           <wp:inline distT="0" distB="0" distL="0" distR="0" wp14:anchorId="47FD51BE" wp14:editId="189E4917">
@@ -2686,7 +2848,21 @@
           <w:b/>
           <w:bCs/>
         </w:rPr>
-        <w:t xml:space="preserve">Code output when parameter value is </w:t>
+        <w:t xml:space="preserve">Code output when </w:t>
+      </w:r>
+      <w:r>
+        <w:rPr>
+          <w:b/>
+          <w:bCs/>
+        </w:rPr>
+        <w:t>argument</w:t>
+      </w:r>
+      <w:r>
+        <w:rPr>
+          <w:b/>
+          <w:bCs/>
+        </w:rPr>
+        <w:t xml:space="preserve"> value is </w:t>
       </w:r>
       <w:r>
         <w:rPr>
@@ -2700,8 +2876,17 @@
           <w:b/>
           <w:bCs/>
         </w:rPr>
-        <w:t xml:space="preserve"> to function thingamajig(</w:t>
-      </w:r>
+        <w:t xml:space="preserve"> to function </w:t>
+      </w:r>
+      <w:proofErr w:type="gramStart"/>
+      <w:r>
+        <w:rPr>
+          <w:b/>
+          <w:bCs/>
+        </w:rPr>
+        <w:t>thingamajig(</w:t>
+      </w:r>
+      <w:proofErr w:type="gramEnd"/>
       <w:r>
         <w:rPr>
           <w:b/>
@@ -2728,6 +2913,7 @@
         <w:rPr>
           <w:b/>
           <w:bCs/>
+          <w:noProof/>
         </w:rPr>
         <w:drawing>
           <wp:inline distT="0" distB="0" distL="0" distR="0" wp14:anchorId="2236FFD7" wp14:editId="685507AD">
@@ -2841,7 +3027,21 @@
           <w:bCs/>
         </w:rPr>
         <w:lastRenderedPageBreak/>
-        <w:t xml:space="preserve">Code output when parameter value is </w:t>
+        <w:t xml:space="preserve">Code output when </w:t>
+      </w:r>
+      <w:r>
+        <w:rPr>
+          <w:b/>
+          <w:bCs/>
+        </w:rPr>
+        <w:t>argument</w:t>
+      </w:r>
+      <w:r>
+        <w:rPr>
+          <w:b/>
+          <w:bCs/>
+        </w:rPr>
+        <w:t xml:space="preserve"> value is </w:t>
       </w:r>
       <w:r>
         <w:rPr>
@@ -2855,8 +3055,17 @@
           <w:b/>
           <w:bCs/>
         </w:rPr>
-        <w:t xml:space="preserve"> to function thingamajig(</w:t>
-      </w:r>
+        <w:t xml:space="preserve"> to function </w:t>
+      </w:r>
+      <w:proofErr w:type="gramStart"/>
+      <w:r>
+        <w:rPr>
+          <w:b/>
+          <w:bCs/>
+        </w:rPr>
+        <w:t>thingamajig(</w:t>
+      </w:r>
+      <w:proofErr w:type="gramEnd"/>
       <w:r>
         <w:rPr>
           <w:b/>
@@ -2898,6 +3107,7 @@
         <w:rPr>
           <w:b/>
           <w:bCs/>
+          <w:noProof/>
         </w:rPr>
         <w:drawing>
           <wp:inline distT="0" distB="0" distL="0" distR="0" wp14:anchorId="4759F6D7" wp14:editId="60517584">
@@ -2970,7 +3180,21 @@
           <w:b/>
           <w:bCs/>
         </w:rPr>
-        <w:t xml:space="preserve">Code output when parameter value is </w:t>
+        <w:t xml:space="preserve">Code output when </w:t>
+      </w:r>
+      <w:r>
+        <w:rPr>
+          <w:b/>
+          <w:bCs/>
+        </w:rPr>
+        <w:t>argument</w:t>
+      </w:r>
+      <w:r>
+        <w:rPr>
+          <w:b/>
+          <w:bCs/>
+        </w:rPr>
+        <w:t xml:space="preserve"> value is </w:t>
       </w:r>
       <w:r>
         <w:rPr>
@@ -2984,8 +3208,17 @@
           <w:b/>
           <w:bCs/>
         </w:rPr>
-        <w:t xml:space="preserve"> to function thingamajig(</w:t>
-      </w:r>
+        <w:t xml:space="preserve"> to function </w:t>
+      </w:r>
+      <w:proofErr w:type="gramStart"/>
+      <w:r>
+        <w:rPr>
+          <w:b/>
+          <w:bCs/>
+        </w:rPr>
+        <w:t>thingamajig(</w:t>
+      </w:r>
+      <w:proofErr w:type="gramEnd"/>
       <w:r>
         <w:rPr>
           <w:b/>
@@ -3013,34 +3246,21 @@
           <w:b/>
           <w:bCs/>
         </w:rPr>
-        <w:t xml:space="preserve">Note: to get the output below, it took about </w:t>
-      </w:r>
-      <w:r>
-        <w:rPr>
-          <w:b/>
-          <w:bCs/>
-        </w:rPr>
-        <w:t>4 minutes</w:t>
-      </w:r>
-      <w:r>
-        <w:rPr>
-          <w:b/>
-          <w:bCs/>
-        </w:rPr>
-        <w:t>, not sure whether this is normal or not</w:t>
-      </w:r>
-    </w:p>
-    <w:p>
-      <w:pPr>
-        <w:rPr>
-          <w:b/>
-          <w:bCs/>
-        </w:rPr>
-      </w:pPr>
-      <w:r>
-        <w:rPr>
-          <w:b/>
-          <w:bCs/>
+        <w:t>Note: to get the output below, it took about 4 minutes, not sure whether this is normal or not</w:t>
+      </w:r>
+    </w:p>
+    <w:p>
+      <w:pPr>
+        <w:rPr>
+          <w:b/>
+          <w:bCs/>
+        </w:rPr>
+      </w:pPr>
+      <w:r>
+        <w:rPr>
+          <w:b/>
+          <w:bCs/>
+          <w:noProof/>
         </w:rPr>
         <w:drawing>
           <wp:inline distT="0" distB="0" distL="0" distR="0" wp14:anchorId="2536A5FB" wp14:editId="475DC92A">

</xml_diff>